<commit_message>
Added reviewers, tweaking abstract
</commit_message>
<xml_diff>
--- a/BP/CovLetter.docx
+++ b/BP/CovLetter.docx
@@ -1128,13 +1128,130 @@
         <w:spacing w:after="0"/>
         <w:rPr>
           <w:rFonts w:ascii="Times New Roman" w:hAnsi="Times New Roman"/>
-          <w:sz w:val="22"/>
-          <w:szCs w:val="22"/>
-        </w:rPr>
-      </w:pPr>
-      <w:r>
-        <w:rPr>
-          <w:rFonts w:ascii="Times New Roman" w:hAnsi="Times New Roman"/>
+          <w:b/>
+          <w:sz w:val="22"/>
+          <w:szCs w:val="22"/>
+        </w:rPr>
+      </w:pPr>
+      <w:r>
+        <w:rPr>
+          <w:rFonts w:ascii="Times New Roman" w:hAnsi="Times New Roman"/>
+          <w:b/>
+          <w:sz w:val="22"/>
+          <w:szCs w:val="22"/>
+        </w:rPr>
+        <w:t xml:space="preserve">Dr. </w:t>
+      </w:r>
+      <w:proofErr w:type="spellStart"/>
+      <w:r>
+        <w:rPr>
+          <w:rFonts w:ascii="Times New Roman" w:hAnsi="Times New Roman"/>
+          <w:b/>
+          <w:sz w:val="22"/>
+          <w:szCs w:val="22"/>
+        </w:rPr>
+        <w:t>Jutta</w:t>
+      </w:r>
+      <w:proofErr w:type="spellEnd"/>
+      <w:r>
+        <w:rPr>
+          <w:rFonts w:ascii="Times New Roman" w:hAnsi="Times New Roman"/>
+          <w:b/>
+          <w:sz w:val="22"/>
+          <w:szCs w:val="22"/>
+        </w:rPr>
+        <w:t xml:space="preserve"> Joormann</w:t>
+      </w:r>
+    </w:p>
+    <w:p>
+      <w:pPr>
+        <w:spacing w:after="0"/>
+        <w:rPr>
+          <w:rFonts w:ascii="Times New Roman" w:hAnsi="Times New Roman"/>
+          <w:sz w:val="22"/>
+          <w:szCs w:val="22"/>
+        </w:rPr>
+      </w:pPr>
+      <w:r>
+        <w:rPr>
+          <w:rFonts w:ascii="Times New Roman" w:hAnsi="Times New Roman"/>
+          <w:sz w:val="22"/>
+          <w:szCs w:val="22"/>
+        </w:rPr>
+        <w:t>Yale University</w:t>
+      </w:r>
+    </w:p>
+    <w:p>
+      <w:pPr>
+        <w:spacing w:after="0"/>
+        <w:rPr>
+          <w:rFonts w:ascii="Times New Roman" w:hAnsi="Times New Roman"/>
+          <w:sz w:val="22"/>
+          <w:szCs w:val="22"/>
+        </w:rPr>
+      </w:pPr>
+      <w:r>
+        <w:rPr>
+          <w:rFonts w:ascii="Times New Roman" w:hAnsi="Times New Roman"/>
+          <w:sz w:val="22"/>
+          <w:szCs w:val="22"/>
+        </w:rPr>
+        <w:t>Department of Psychology</w:t>
+      </w:r>
+    </w:p>
+    <w:p>
+      <w:pPr>
+        <w:spacing w:after="0"/>
+        <w:rPr>
+          <w:rFonts w:ascii="Times New Roman" w:hAnsi="Times New Roman"/>
+          <w:sz w:val="22"/>
+          <w:szCs w:val="22"/>
+        </w:rPr>
+      </w:pPr>
+      <w:proofErr w:type="gramStart"/>
+      <w:r>
+        <w:rPr>
+          <w:rFonts w:ascii="Times New Roman" w:hAnsi="Times New Roman"/>
+          <w:sz w:val="22"/>
+          <w:szCs w:val="22"/>
+        </w:rPr>
+        <w:t>jutta.joormann@yale.edu</w:t>
+      </w:r>
+      <w:proofErr w:type="gramEnd"/>
+    </w:p>
+    <w:p>
+      <w:pPr>
+        <w:spacing w:after="0"/>
+        <w:rPr>
+          <w:rFonts w:ascii="Times New Roman" w:hAnsi="Times New Roman"/>
+          <w:sz w:val="22"/>
+          <w:szCs w:val="22"/>
+        </w:rPr>
+      </w:pPr>
+    </w:p>
+    <w:p>
+      <w:pPr>
+        <w:spacing w:after="0"/>
+        <w:rPr>
+          <w:rFonts w:ascii="Times New Roman" w:hAnsi="Times New Roman"/>
+          <w:b/>
+          <w:sz w:val="22"/>
+          <w:szCs w:val="22"/>
+        </w:rPr>
+      </w:pPr>
+      <w:r>
+        <w:rPr>
+          <w:rFonts w:ascii="Times New Roman" w:hAnsi="Times New Roman"/>
+          <w:b/>
+          <w:sz w:val="22"/>
+          <w:szCs w:val="22"/>
+        </w:rPr>
+        <w:t xml:space="preserve">Dr. </w:t>
+      </w:r>
+      <w:r>
+        <w:rPr>
+          <w:rFonts w:ascii="Times New Roman" w:hAnsi="Times New Roman"/>
+          <w:b/>
           <w:sz w:val="22"/>
           <w:szCs w:val="22"/>
         </w:rPr>
@@ -1150,50 +1267,297 @@
           <w:szCs w:val="22"/>
         </w:rPr>
       </w:pPr>
+      <w:r>
+        <w:rPr>
+          <w:rFonts w:ascii="Times New Roman" w:hAnsi="Times New Roman"/>
+          <w:sz w:val="22"/>
+          <w:szCs w:val="22"/>
+        </w:rPr>
+        <w:t>Washington University in Saint Louis</w:t>
+      </w:r>
+    </w:p>
+    <w:p>
+      <w:pPr>
+        <w:spacing w:after="0"/>
+        <w:rPr>
+          <w:rFonts w:ascii="Times New Roman" w:hAnsi="Times New Roman"/>
+          <w:sz w:val="22"/>
+          <w:szCs w:val="22"/>
+        </w:rPr>
+      </w:pPr>
+      <w:r>
+        <w:rPr>
+          <w:rFonts w:ascii="Times New Roman" w:hAnsi="Times New Roman"/>
+          <w:sz w:val="22"/>
+          <w:szCs w:val="22"/>
+        </w:rPr>
+        <w:t>Department of Psychology</w:t>
+      </w:r>
+    </w:p>
+    <w:p>
+      <w:pPr>
+        <w:spacing w:after="0"/>
+        <w:rPr>
+          <w:rFonts w:ascii="Times New Roman" w:hAnsi="Times New Roman"/>
+          <w:sz w:val="22"/>
+          <w:szCs w:val="22"/>
+        </w:rPr>
+      </w:pPr>
+      <w:r>
+        <w:rPr>
+          <w:rFonts w:ascii="Times New Roman" w:hAnsi="Times New Roman"/>
+          <w:sz w:val="22"/>
+          <w:szCs w:val="22"/>
+        </w:rPr>
+        <w:t>idobbins@wustl.edu</w:t>
+      </w:r>
+    </w:p>
+    <w:p>
+      <w:pPr>
+        <w:spacing w:after="0"/>
+        <w:rPr>
+          <w:rFonts w:ascii="Times New Roman" w:hAnsi="Times New Roman"/>
+          <w:sz w:val="22"/>
+          <w:szCs w:val="22"/>
+        </w:rPr>
+      </w:pPr>
+    </w:p>
+    <w:p>
+      <w:pPr>
+        <w:spacing w:after="0"/>
+        <w:rPr>
+          <w:rFonts w:ascii="Times New Roman" w:hAnsi="Times New Roman"/>
+          <w:b/>
+          <w:sz w:val="22"/>
+          <w:szCs w:val="22"/>
+        </w:rPr>
+      </w:pPr>
+      <w:r>
+        <w:rPr>
+          <w:rFonts w:ascii="Times New Roman" w:hAnsi="Times New Roman"/>
+          <w:b/>
+          <w:sz w:val="22"/>
+          <w:szCs w:val="22"/>
+        </w:rPr>
+        <w:t xml:space="preserve">Dr. </w:t>
+      </w:r>
+      <w:r>
+        <w:rPr>
+          <w:rFonts w:ascii="Times New Roman" w:hAnsi="Times New Roman"/>
+          <w:b/>
+          <w:sz w:val="22"/>
+          <w:szCs w:val="22"/>
+        </w:rPr>
+        <w:t>Jon Simons</w:t>
+      </w:r>
+    </w:p>
+    <w:p>
+      <w:pPr>
+        <w:spacing w:after="0"/>
+        <w:rPr>
+          <w:rFonts w:ascii="Times New Roman" w:hAnsi="Times New Roman"/>
+          <w:sz w:val="22"/>
+          <w:szCs w:val="22"/>
+        </w:rPr>
+      </w:pPr>
+      <w:r>
+        <w:rPr>
+          <w:rFonts w:ascii="Times New Roman" w:hAnsi="Times New Roman"/>
+          <w:sz w:val="22"/>
+          <w:szCs w:val="22"/>
+        </w:rPr>
+        <w:t>University of Cambridge</w:t>
+      </w:r>
+    </w:p>
+    <w:p>
+      <w:pPr>
+        <w:spacing w:after="0"/>
+        <w:rPr>
+          <w:rFonts w:ascii="Times New Roman" w:hAnsi="Times New Roman"/>
+          <w:sz w:val="22"/>
+          <w:szCs w:val="22"/>
+        </w:rPr>
+      </w:pPr>
+      <w:r>
+        <w:rPr>
+          <w:rFonts w:ascii="Times New Roman" w:hAnsi="Times New Roman"/>
+          <w:sz w:val="22"/>
+          <w:szCs w:val="22"/>
+        </w:rPr>
+        <w:t>Department of Psychology</w:t>
+      </w:r>
+    </w:p>
+    <w:p>
+      <w:pPr>
+        <w:spacing w:after="0"/>
+        <w:rPr>
+          <w:rFonts w:ascii="Times New Roman" w:hAnsi="Times New Roman"/>
+          <w:sz w:val="22"/>
+          <w:szCs w:val="22"/>
+        </w:rPr>
+      </w:pPr>
+      <w:r>
+        <w:rPr>
+          <w:rFonts w:ascii="Times New Roman" w:hAnsi="Times New Roman"/>
+          <w:sz w:val="22"/>
+          <w:szCs w:val="22"/>
+        </w:rPr>
+        <w:t>jss30@cam.ac.uk</w:t>
+      </w:r>
+    </w:p>
+    <w:p>
+      <w:pPr>
+        <w:spacing w:after="0"/>
+        <w:rPr>
+          <w:rFonts w:ascii="Times New Roman" w:hAnsi="Times New Roman"/>
+          <w:sz w:val="22"/>
+          <w:szCs w:val="22"/>
+        </w:rPr>
+      </w:pPr>
+    </w:p>
+    <w:p>
+      <w:pPr>
+        <w:spacing w:after="0"/>
+        <w:rPr>
+          <w:rFonts w:ascii="Times New Roman" w:hAnsi="Times New Roman"/>
+          <w:b/>
+          <w:sz w:val="22"/>
+          <w:szCs w:val="22"/>
+        </w:rPr>
+      </w:pPr>
+      <w:r>
+        <w:rPr>
+          <w:rFonts w:ascii="Times New Roman" w:hAnsi="Times New Roman"/>
+          <w:b/>
+          <w:sz w:val="22"/>
+          <w:szCs w:val="22"/>
+        </w:rPr>
+        <w:t xml:space="preserve">Dr. </w:t>
+      </w:r>
+      <w:r>
+        <w:rPr>
+          <w:rFonts w:ascii="Times New Roman" w:hAnsi="Times New Roman"/>
+          <w:b/>
+          <w:sz w:val="22"/>
+          <w:szCs w:val="22"/>
+        </w:rPr>
+        <w:t xml:space="preserve">Greg </w:t>
+      </w:r>
       <w:proofErr w:type="spellStart"/>
       <w:r>
         <w:rPr>
           <w:rFonts w:ascii="Times New Roman" w:hAnsi="Times New Roman"/>
-          <w:sz w:val="22"/>
-          <w:szCs w:val="22"/>
-        </w:rPr>
-        <w:t>Jutta</w:t>
+          <w:b/>
+          <w:sz w:val="22"/>
+          <w:szCs w:val="22"/>
+        </w:rPr>
+        <w:t>Hajcak</w:t>
       </w:r>
       <w:proofErr w:type="spellEnd"/>
-      <w:r>
-        <w:rPr>
-          <w:rFonts w:ascii="Times New Roman" w:hAnsi="Times New Roman"/>
-          <w:sz w:val="22"/>
-          <w:szCs w:val="22"/>
-        </w:rPr>
-        <w:t xml:space="preserve"> Joormann</w:t>
-      </w:r>
-    </w:p>
-    <w:p>
-      <w:pPr>
-        <w:spacing w:after="0"/>
-        <w:rPr>
-          <w:rFonts w:ascii="Times New Roman" w:hAnsi="Times New Roman"/>
-          <w:sz w:val="22"/>
-          <w:szCs w:val="22"/>
-        </w:rPr>
-      </w:pPr>
-      <w:r>
-        <w:rPr>
-          <w:rFonts w:ascii="Times New Roman" w:hAnsi="Times New Roman"/>
-          <w:sz w:val="22"/>
-          <w:szCs w:val="22"/>
-        </w:rPr>
-        <w:t xml:space="preserve">Greg </w:t>
+    </w:p>
+    <w:p>
+      <w:pPr>
+        <w:spacing w:after="0"/>
+        <w:rPr>
+          <w:rFonts w:ascii="Times New Roman" w:hAnsi="Times New Roman"/>
+          <w:sz w:val="22"/>
+          <w:szCs w:val="22"/>
+        </w:rPr>
+      </w:pPr>
+      <w:r>
+        <w:rPr>
+          <w:rFonts w:ascii="Times New Roman" w:hAnsi="Times New Roman"/>
+          <w:sz w:val="22"/>
+          <w:szCs w:val="22"/>
+        </w:rPr>
+        <w:t>Stony Brook University</w:t>
+      </w:r>
+    </w:p>
+    <w:p>
+      <w:pPr>
+        <w:spacing w:after="0"/>
+        <w:rPr>
+          <w:rFonts w:ascii="Times New Roman" w:hAnsi="Times New Roman"/>
+          <w:sz w:val="22"/>
+          <w:szCs w:val="22"/>
+        </w:rPr>
+      </w:pPr>
+      <w:r>
+        <w:rPr>
+          <w:rFonts w:ascii="Times New Roman" w:hAnsi="Times New Roman"/>
+          <w:sz w:val="22"/>
+          <w:szCs w:val="22"/>
+        </w:rPr>
+        <w:t>Department of Psychology</w:t>
+      </w:r>
+    </w:p>
+    <w:p>
+      <w:pPr>
+        <w:spacing w:after="0"/>
+        <w:rPr>
+          <w:rFonts w:ascii="Times New Roman" w:hAnsi="Times New Roman"/>
+          <w:sz w:val="22"/>
+          <w:szCs w:val="22"/>
+        </w:rPr>
+      </w:pPr>
+      <w:proofErr w:type="gramStart"/>
+      <w:r>
+        <w:rPr>
+          <w:rFonts w:ascii="Times New Roman" w:hAnsi="Times New Roman"/>
+          <w:sz w:val="22"/>
+          <w:szCs w:val="22"/>
+        </w:rPr>
+        <w:t>greg.hajcak@stonybrook.edu</w:t>
+      </w:r>
+      <w:proofErr w:type="gramEnd"/>
+    </w:p>
+    <w:p>
+      <w:pPr>
+        <w:spacing w:after="0"/>
+        <w:rPr>
+          <w:rFonts w:ascii="Times New Roman" w:hAnsi="Times New Roman"/>
+          <w:sz w:val="22"/>
+          <w:szCs w:val="22"/>
+        </w:rPr>
+      </w:pPr>
+    </w:p>
+    <w:p>
+      <w:pPr>
+        <w:spacing w:after="0"/>
+        <w:rPr>
+          <w:rFonts w:ascii="Times New Roman" w:hAnsi="Times New Roman"/>
+          <w:b/>
+          <w:sz w:val="22"/>
+          <w:szCs w:val="22"/>
+        </w:rPr>
+      </w:pPr>
+      <w:r>
+        <w:rPr>
+          <w:rFonts w:ascii="Times New Roman" w:hAnsi="Times New Roman"/>
+          <w:b/>
+          <w:sz w:val="22"/>
+          <w:szCs w:val="22"/>
+        </w:rPr>
+        <w:t xml:space="preserve">Dr. </w:t>
+      </w:r>
+      <w:r>
+        <w:rPr>
+          <w:rFonts w:ascii="Times New Roman" w:hAnsi="Times New Roman"/>
+          <w:b/>
+          <w:sz w:val="22"/>
+          <w:szCs w:val="22"/>
+        </w:rPr>
+        <w:t xml:space="preserve">Dan </w:t>
       </w:r>
       <w:proofErr w:type="spellStart"/>
       <w:r>
         <w:rPr>
           <w:rFonts w:ascii="Times New Roman" w:hAnsi="Times New Roman"/>
-          <w:sz w:val="22"/>
-          <w:szCs w:val="22"/>
-        </w:rPr>
-        <w:t>Hajcak</w:t>
+          <w:b/>
+          <w:sz w:val="22"/>
+          <w:szCs w:val="22"/>
+        </w:rPr>
+        <w:t>Foti</w:t>
       </w:r>
       <w:proofErr w:type="spellEnd"/>
     </w:p>
@@ -1212,16 +1576,95 @@
           <w:sz w:val="22"/>
           <w:szCs w:val="22"/>
         </w:rPr>
-        <w:t xml:space="preserve">Dan </w:t>
+        <w:t>Purdue University</w:t>
+      </w:r>
+    </w:p>
+    <w:p>
+      <w:pPr>
+        <w:spacing w:after="0"/>
+        <w:rPr>
+          <w:rFonts w:ascii="Times New Roman" w:hAnsi="Times New Roman"/>
+          <w:sz w:val="22"/>
+          <w:szCs w:val="22"/>
+        </w:rPr>
+      </w:pPr>
+      <w:r>
+        <w:rPr>
+          <w:rFonts w:ascii="Times New Roman" w:hAnsi="Times New Roman"/>
+          <w:sz w:val="22"/>
+          <w:szCs w:val="22"/>
+        </w:rPr>
+        <w:t>Department of Psychological Sciences</w:t>
+      </w:r>
+    </w:p>
+    <w:p>
+      <w:pPr>
+        <w:spacing w:after="0"/>
+        <w:rPr>
+          <w:rFonts w:ascii="Times New Roman" w:hAnsi="Times New Roman"/>
+          <w:sz w:val="22"/>
+          <w:szCs w:val="22"/>
+        </w:rPr>
+      </w:pPr>
+      <w:hyperlink r:id="rId10" w:history="1">
+        <w:r>
+          <w:rPr>
+            <w:rStyle w:val="Hyperlink"/>
+            <w:rFonts w:ascii="Times New Roman" w:hAnsi="Times New Roman"/>
+            <w:sz w:val="22"/>
+            <w:szCs w:val="22"/>
+          </w:rPr>
+          <w:t>foti@purdue.edu</w:t>
+        </w:r>
+      </w:hyperlink>
+    </w:p>
+    <w:p>
+      <w:pPr>
+        <w:spacing w:after="0"/>
+        <w:rPr>
+          <w:rFonts w:ascii="Times New Roman" w:hAnsi="Times New Roman"/>
+          <w:sz w:val="22"/>
+          <w:szCs w:val="22"/>
+        </w:rPr>
+      </w:pPr>
+    </w:p>
+    <w:p>
+      <w:pPr>
+        <w:spacing w:after="0"/>
+        <w:rPr>
+          <w:rFonts w:ascii="Times New Roman" w:hAnsi="Times New Roman"/>
+          <w:b/>
+          <w:sz w:val="22"/>
+          <w:szCs w:val="22"/>
+        </w:rPr>
+      </w:pPr>
+      <w:r>
+        <w:rPr>
+          <w:rFonts w:ascii="Times New Roman" w:hAnsi="Times New Roman"/>
+          <w:b/>
+          <w:sz w:val="22"/>
+          <w:szCs w:val="22"/>
+        </w:rPr>
+        <w:t xml:space="preserve">Dr. </w:t>
+      </w:r>
+      <w:r>
+        <w:rPr>
+          <w:rFonts w:ascii="Times New Roman" w:hAnsi="Times New Roman"/>
+          <w:b/>
+          <w:sz w:val="22"/>
+          <w:szCs w:val="22"/>
+        </w:rPr>
+        <w:t xml:space="preserve">Paula </w:t>
       </w:r>
       <w:proofErr w:type="spellStart"/>
       <w:r>
         <w:rPr>
           <w:rFonts w:ascii="Times New Roman" w:hAnsi="Times New Roman"/>
-          <w:sz w:val="22"/>
-          <w:szCs w:val="22"/>
-        </w:rPr>
-        <w:t>Foti</w:t>
+          <w:b/>
+          <w:sz w:val="22"/>
+          <w:szCs w:val="22"/>
+        </w:rPr>
+        <w:t>Hertel</w:t>
       </w:r>
       <w:proofErr w:type="spellEnd"/>
     </w:p>
@@ -1240,38 +1683,46 @@
           <w:sz w:val="22"/>
           <w:szCs w:val="22"/>
         </w:rPr>
-        <w:t xml:space="preserve">Paula </w:t>
-      </w:r>
-      <w:proofErr w:type="spellStart"/>
-      <w:r>
-        <w:rPr>
-          <w:rFonts w:ascii="Times New Roman" w:hAnsi="Times New Roman"/>
-          <w:sz w:val="22"/>
-          <w:szCs w:val="22"/>
-        </w:rPr>
-        <w:t>Hertel</w:t>
-      </w:r>
-      <w:proofErr w:type="spellEnd"/>
-    </w:p>
-    <w:p>
-      <w:pPr>
-        <w:spacing w:after="0"/>
-        <w:rPr>
-          <w:rFonts w:ascii="Times New Roman" w:hAnsi="Times New Roman"/>
-          <w:sz w:val="22"/>
-          <w:szCs w:val="22"/>
-        </w:rPr>
-      </w:pPr>
+        <w:t>Trinity University</w:t>
+      </w:r>
+    </w:p>
+    <w:p>
+      <w:pPr>
+        <w:spacing w:after="0"/>
+        <w:rPr>
+          <w:rFonts w:ascii="Times New Roman" w:hAnsi="Times New Roman"/>
+          <w:sz w:val="22"/>
+          <w:szCs w:val="22"/>
+        </w:rPr>
+      </w:pPr>
+      <w:r>
+        <w:rPr>
+          <w:rFonts w:ascii="Times New Roman" w:hAnsi="Times New Roman"/>
+          <w:sz w:val="22"/>
+          <w:szCs w:val="22"/>
+        </w:rPr>
+        <w:t>Department of Psychology</w:t>
+      </w:r>
+    </w:p>
+    <w:p>
+      <w:pPr>
+        <w:spacing w:after="0"/>
+        <w:rPr>
+          <w:rFonts w:ascii="Times New Roman" w:hAnsi="Times New Roman"/>
+          <w:sz w:val="22"/>
+          <w:szCs w:val="22"/>
+        </w:rPr>
+      </w:pPr>
+      <w:r>
+        <w:rPr>
+          <w:rFonts w:ascii="Times New Roman" w:hAnsi="Times New Roman"/>
+          <w:sz w:val="22"/>
+          <w:szCs w:val="22"/>
+        </w:rPr>
+        <w:t>phertel@trinity.edu</w:t>
+      </w:r>
       <w:bookmarkStart w:id="0" w:name="_GoBack"/>
       <w:bookmarkEnd w:id="0"/>
-      <w:r>
-        <w:rPr>
-          <w:rFonts w:ascii="Times New Roman" w:hAnsi="Times New Roman"/>
-          <w:sz w:val="22"/>
-          <w:szCs w:val="22"/>
-        </w:rPr>
-        <w:t>JP Hamilton</w:t>
-      </w:r>
     </w:p>
     <w:p>
       <w:pPr>
@@ -1286,8 +1737,8 @@
       </w:pPr>
     </w:p>
     <w:sectPr>
-      <w:headerReference w:type="first" r:id="rId10"/>
-      <w:footerReference w:type="first" r:id="rId11"/>
+      <w:headerReference w:type="first" r:id="rId11"/>
+      <w:footerReference w:type="first" r:id="rId12"/>
       <w:pgSz w:w="12240" w:h="15840"/>
       <w:pgMar w:top="1152" w:right="720" w:bottom="1152" w:left="720" w:header="0" w:footer="605" w:gutter="0"/>
       <w:cols w:space="720"/>
@@ -2374,6 +2825,17 @@
       <w:szCs w:val="20"/>
     </w:rPr>
   </w:style>
+  <w:style w:type="character" w:styleId="Hyperlink">
+    <w:name w:val="Hyperlink"/>
+    <w:basedOn w:val="DefaultParagraphFont"/>
+    <w:uiPriority w:val="99"/>
+    <w:unhideWhenUsed/>
+    <w:rsid w:val="00C100B3"/>
+    <w:rPr>
+      <w:color w:val="0000FF" w:themeColor="hyperlink"/>
+      <w:u w:val="single"/>
+    </w:rPr>
+  </w:style>
 </w:styles>
 </file>
 
@@ -2724,6 +3186,17 @@
       <w:szCs w:val="20"/>
     </w:rPr>
   </w:style>
+  <w:style w:type="character" w:styleId="Hyperlink">
+    <w:name w:val="Hyperlink"/>
+    <w:basedOn w:val="DefaultParagraphFont"/>
+    <w:uiPriority w:val="99"/>
+    <w:unhideWhenUsed/>
+    <w:rsid w:val="00C100B3"/>
+    <w:rPr>
+      <w:color w:val="0000FF" w:themeColor="hyperlink"/>
+      <w:u w:val="single"/>
+    </w:rPr>
+  </w:style>
 </w:styles>
 </file>
 
@@ -3015,7 +3488,7 @@
 </file>
 
 <file path=customXml/itemProps1.xml><?xml version="1.0" encoding="utf-8"?>
-<ds:datastoreItem xmlns:ds="http://schemas.openxmlformats.org/officeDocument/2006/customXml" ds:itemID="{84553152-E491-E342-AE43-6F96739AF069}">
+<ds:datastoreItem xmlns:ds="http://schemas.openxmlformats.org/officeDocument/2006/customXml" ds:itemID="{3927A151-E227-3447-B0F9-8FA71988D205}">
   <ds:schemaRefs>
     <ds:schemaRef ds:uri="http://schemas.openxmlformats.org/officeDocument/2006/bibliography"/>
   </ds:schemaRefs>

</xml_diff>